<commit_message>
SLEASE reflective writing update
</commit_message>
<xml_diff>
--- a/Modules/SLEASE/CourseWork/Reflection Report/Docs/SLEASE Group Work Reflection.docx
+++ b/Modules/SLEASE/CourseWork/Reflection Report/Docs/SLEASE Group Work Reflection.docx
@@ -48,7 +48,13 @@
         <w:t>document</w:t>
       </w:r>
       <w:r>
-        <w:t xml:space="preserve"> discusses a reflective</w:t>
+        <w:t xml:space="preserve"> </w:t>
+      </w:r>
+      <w:r>
+        <w:t>illustrates</w:t>
+      </w:r>
+      <w:r>
+        <w:t xml:space="preserve"> a reflective</w:t>
       </w:r>
       <w:r>
         <w:t xml:space="preserve"> overview</w:t>
@@ -81,16 +87,37 @@
         <w:t>n individual report</w:t>
       </w:r>
       <w:r>
-        <w:t xml:space="preserve"> and questionnaire</w:t>
-      </w:r>
-      <w:r>
-        <w:t xml:space="preserve"> </w:t>
-      </w:r>
-      <w:r>
-        <w:t xml:space="preserve">we were to present an analysis of the social, legal and ethical aspects of Science and Engineering within a chosen </w:t>
-      </w:r>
-      <w:r>
-        <w:t>media article. Also as a group</w:t>
+        <w:t xml:space="preserve"> </w:t>
+      </w:r>
+      <w:r>
+        <w:t>I was to</w:t>
+      </w:r>
+      <w:r>
+        <w:t xml:space="preserve"> present an analysis of the social, legal and ethical aspects of Science and Engineering within a chosen media article</w:t>
+      </w:r>
+      <w:r>
+        <w:t xml:space="preserve"> </w:t>
+      </w:r>
+      <w:r>
+        <w:t>and</w:t>
+      </w:r>
+      <w:r>
+        <w:t xml:space="preserve"> complete</w:t>
+      </w:r>
+      <w:r>
+        <w:t xml:space="preserve"> </w:t>
+      </w:r>
+      <w:r>
+        <w:t xml:space="preserve">a multiple choice </w:t>
+      </w:r>
+      <w:r>
+        <w:t>questionnaire</w:t>
+      </w:r>
+      <w:r>
+        <w:t xml:space="preserve"> referencing sources</w:t>
+      </w:r>
+      <w:r>
+        <w:t>. Also as a group</w:t>
       </w:r>
       <w:r>
         <w:t xml:space="preserve"> (Group D)</w:t>
@@ -105,7 +132,13 @@
         <w:t xml:space="preserve">develop a </w:t>
       </w:r>
       <w:r>
-        <w:t xml:space="preserve">presentation and </w:t>
+        <w:t>presentation and</w:t>
+      </w:r>
+      <w:r>
+        <w:t xml:space="preserve"> produce a</w:t>
+      </w:r>
+      <w:r>
+        <w:t xml:space="preserve"> </w:t>
       </w:r>
       <w:r>
         <w:t xml:space="preserve">final </w:t>
@@ -161,10 +194,13 @@
         <w:jc w:val="both"/>
       </w:pPr>
       <w:r>
-        <w:t>The individual report I submitted focused on internet surveillance in regards to the debate of the CISPRA (Cyber Intelligence Sharing and Protection act) [3] and the effects it would have on current standards, legislation and civil liberties.</w:t>
-      </w:r>
-      <w:r>
-        <w:t xml:space="preserve"> </w:t>
+        <w:t xml:space="preserve">The individual report I submitted focused on internet surveillance in regards to the debate of the CISPRA (Cyber Intelligence Sharing and Protection act) [3] and the </w:t>
+      </w:r>
+      <w:r>
+        <w:t>effects it would have on society</w:t>
+      </w:r>
+      <w:r>
+        <w:t xml:space="preserve">, legislation and civil liberties. </w:t>
       </w:r>
       <w:r>
         <w:t>With the debate of</w:t>
@@ -291,10 +327,19 @@
         <w:t>questionnaire required</w:t>
       </w:r>
       <w:r>
-        <w:t xml:space="preserve"> much research into current legislations of intellectual property rights, privacy and </w:t>
-      </w:r>
-      <w:r>
-        <w:t xml:space="preserve">the </w:t>
+        <w:t xml:space="preserve"> much research into</w:t>
+      </w:r>
+      <w:r>
+        <w:t xml:space="preserve"> the</w:t>
+      </w:r>
+      <w:r>
+        <w:t xml:space="preserve"> current legislations of intellectu</w:t>
+      </w:r>
+      <w:r>
+        <w:t>al property rights and the privacy and</w:t>
+      </w:r>
+      <w:r>
+        <w:t xml:space="preserve"> </w:t>
       </w:r>
       <w:r>
         <w:t xml:space="preserve">security of </w:t>
@@ -315,28 +360,22 @@
         <w:t>I a</w:t>
       </w:r>
       <w:r>
-        <w:t>lso</w:t>
-      </w:r>
-      <w:r>
-        <w:t xml:space="preserve"> need to</w:t>
-      </w:r>
-      <w:r>
-        <w:t xml:space="preserve"> </w:t>
+        <w:t xml:space="preserve">lso </w:t>
       </w:r>
       <w:r>
         <w:t>research</w:t>
       </w:r>
       <w:r>
-        <w:t xml:space="preserve"> </w:t>
-      </w:r>
-      <w:r>
-        <w:t xml:space="preserve">into </w:t>
-      </w:r>
-      <w:r>
-        <w:t>t</w:t>
-      </w:r>
-      <w:r>
-        <w:t>he legal and ethical practice of equality</w:t>
+        <w:t xml:space="preserve">ed a learnt about </w:t>
+      </w:r>
+      <w:r>
+        <w:t>legal and ethical practice</w:t>
+      </w:r>
+      <w:r>
+        <w:t>s</w:t>
+      </w:r>
+      <w:r>
+        <w:t xml:space="preserve"> of equality</w:t>
       </w:r>
       <w:r>
         <w:t xml:space="preserve"> and proving ownership of work.</w:t>
@@ -346,11 +385,6 @@
       <w:pPr>
         <w:pStyle w:val="Heading3"/>
       </w:pPr>
-    </w:p>
-    <w:p>
-      <w:pPr>
-        <w:pStyle w:val="Heading3"/>
-      </w:pPr>
       <w:r>
         <w:t>Reflection</w:t>
       </w:r>
@@ -394,21 +428,16 @@
         <w:t xml:space="preserve"> feedback posted on the </w:t>
       </w:r>
       <w:r>
-        <w:t xml:space="preserve">UOR </w:t>
-      </w:r>
-      <w:proofErr w:type="gramStart"/>
-      <w:r>
-        <w:t>B</w:t>
+        <w:t>UOR B</w:t>
       </w:r>
       <w:r>
         <w:t>lackboard</w:t>
       </w:r>
       <w:r>
-        <w:t>[</w:t>
-      </w:r>
-      <w:proofErr w:type="gramEnd"/>
-      <w:r>
-        <w:t>6]</w:t>
+        <w:t xml:space="preserve"> </w:t>
+      </w:r>
+      <w:r>
+        <w:t>[6]</w:t>
       </w:r>
       <w:r>
         <w:t xml:space="preserve"> it was clear that I had not provided enough </w:t>
@@ -464,7 +493,25 @@
         <w:t>individual report and questionnaire</w:t>
       </w:r>
       <w:r>
-        <w:t xml:space="preserve"> I have come to understand better how to manage intellectual property and the precautions one needs to consider.</w:t>
+        <w:t xml:space="preserve"> I have come to</w:t>
+      </w:r>
+      <w:r>
+        <w:t xml:space="preserve"> have a better</w:t>
+      </w:r>
+      <w:r>
+        <w:t xml:space="preserve"> understand</w:t>
+      </w:r>
+      <w:r>
+        <w:t>ing</w:t>
+      </w:r>
+      <w:r>
+        <w:t xml:space="preserve"> </w:t>
+      </w:r>
+      <w:r>
+        <w:t>of</w:t>
+      </w:r>
+      <w:r>
+        <w:t xml:space="preserve"> how to manage intellectual property and the precautions one needs to consider.</w:t>
       </w:r>
       <w:r>
         <w:t xml:space="preserve"> Before embarking on this module I had a good idea of IP and human rights</w:t>
@@ -473,16 +520,28 @@
         <w:t xml:space="preserve"> and ethical practice</w:t>
       </w:r>
       <w:r>
+        <w:t>s</w:t>
+      </w:r>
+      <w:r>
         <w:t xml:space="preserve"> but know</w:t>
       </w:r>
       <w:r>
         <w:t xml:space="preserve"> I can</w:t>
       </w:r>
       <w:r>
-        <w:t xml:space="preserve"> really appreciate the complexity of the issue</w:t>
-      </w:r>
-      <w:r>
-        <w:t>s and dangers faced</w:t>
+        <w:t xml:space="preserve"> really appreciate the complexity </w:t>
+      </w:r>
+      <w:r>
+        <w:t xml:space="preserve">of electronic property and the measures that must </w:t>
+      </w:r>
+      <w:r>
+        <w:t xml:space="preserve">be </w:t>
+      </w:r>
+      <w:r>
+        <w:t>enforced</w:t>
+      </w:r>
+      <w:r>
+        <w:t xml:space="preserve"> whilst working with it</w:t>
       </w:r>
       <w:r>
         <w:t>.</w:t>
@@ -502,6 +561,9 @@
         <w:t xml:space="preserve"> general</w:t>
       </w:r>
       <w:r>
+        <w:t>ly</w:t>
+      </w:r>
+      <w:r>
         <w:t xml:space="preserve"> concerned</w:t>
       </w:r>
       <w:r>
@@ -511,7 +573,10 @@
         <w:t xml:space="preserve"> and politically </w:t>
       </w:r>
       <w:r>
-        <w:t>fuelled laws are passed</w:t>
+        <w:t xml:space="preserve">fuelled laws are </w:t>
+      </w:r>
+      <w:r>
+        <w:t>created</w:t>
       </w:r>
       <w:r>
         <w:t>.</w:t>
@@ -536,17 +601,23 @@
     </w:p>
     <w:p/>
     <w:p>
-      <w:r>
-        <w:t>The</w:t>
-      </w:r>
-      <w:r>
-        <w:t xml:space="preserve"> majority of the team met to share ideas of the chosen media</w:t>
+      <w:pPr>
+        <w:jc w:val="both"/>
+      </w:pPr>
+      <w:r>
+        <w:t>The majority of the team met to share ideas of the chosen media</w:t>
       </w:r>
       <w:r>
         <w:t xml:space="preserve"> which</w:t>
       </w:r>
       <w:r>
-        <w:t xml:space="preserve"> at this point was Ex Machina</w:t>
+        <w:t xml:space="preserve"> at </w:t>
+      </w:r>
+      <w:r>
+        <w:t>first</w:t>
+      </w:r>
+      <w:r>
+        <w:t xml:space="preserve"> was Ex Machina</w:t>
       </w:r>
       <w:r>
         <w:t xml:space="preserve"> </w:t>
@@ -620,6 +691,9 @@
       </w:r>
     </w:p>
     <w:p>
+      <w:pPr>
+        <w:jc w:val="both"/>
+      </w:pPr>
       <w:r>
         <w:t xml:space="preserve">At the next meeting again with the majority </w:t>
       </w:r>
@@ -682,10 +756,13 @@
         <w:t xml:space="preserve"> </w:t>
       </w:r>
       <w:r>
-        <w:t>delegating each topic of the SLEASE analysis to a team member and split</w:t>
-      </w:r>
-      <w:r>
-        <w:t>ting</w:t>
+        <w:t>we would delegate</w:t>
+      </w:r>
+      <w:r>
+        <w:t xml:space="preserve"> each topic of the SLEASE ana</w:t>
+      </w:r>
+      <w:r>
+        <w:t>lysis to a team member and distribute</w:t>
       </w:r>
       <w:r>
         <w:t xml:space="preserve"> the remaining tasks such as media production</w:t>
@@ -694,13 +771,7 @@
         <w:t>, introduction and conclusion</w:t>
       </w:r>
       <w:r>
-        <w:t xml:space="preserve"> seemed </w:t>
-      </w:r>
-      <w:r>
-        <w:t xml:space="preserve">the </w:t>
-      </w:r>
-      <w:r>
-        <w:t>best plan of action</w:t>
+        <w:t xml:space="preserve"> to the remaining members</w:t>
       </w:r>
       <w:r>
         <w:t>.</w:t>
@@ -751,7 +822,10 @@
         <w:t>s</w:t>
       </w:r>
       <w:r>
-        <w:t xml:space="preserve"> of the report later on through the project.</w:t>
+        <w:t xml:space="preserve"> of the report later </w:t>
+      </w:r>
+      <w:r>
+        <w:t>through the project.</w:t>
       </w:r>
       <w:r>
         <w:t xml:space="preserve"> One of the team members had been assigned to produce the report in the aims that it would </w:t>
@@ -784,7 +858,6 @@
         <w:t xml:space="preserve"> where delivered a lot later than expected. Unfortunately one of our team members according to medical issues was not available in the last week when most needed.</w:t>
       </w:r>
     </w:p>
-    <w:p/>
     <w:p>
       <w:pPr>
         <w:pStyle w:val="Heading3"/>
@@ -795,12 +868,14 @@
       <w:r>
         <w:t xml:space="preserve"> </w:t>
       </w:r>
-    </w:p>
-    <w:p>
       <w:bookmarkStart w:id="0" w:name="_GoBack"/>
       <w:bookmarkEnd w:id="0"/>
     </w:p>
-    <w:p>
+    <w:p/>
+    <w:p>
+      <w:pPr>
+        <w:jc w:val="both"/>
+      </w:pPr>
       <w:r>
         <w:t xml:space="preserve">The </w:t>
       </w:r>
@@ -867,7 +942,10 @@
         <w:t xml:space="preserve"> and </w:t>
       </w:r>
       <w:r>
-        <w:t>upheld team</w:t>
+        <w:t>kept</w:t>
+      </w:r>
+      <w:r>
+        <w:t xml:space="preserve"> team</w:t>
       </w:r>
       <w:r>
         <w:t xml:space="preserve"> communication</w:t>
@@ -877,27 +955,43 @@
       </w:r>
     </w:p>
     <w:p>
-      <w:r>
-        <w:t xml:space="preserve">After digesting the feedback from the UOR </w:t>
-      </w:r>
-      <w:proofErr w:type="gramStart"/>
-      <w:r>
-        <w:t>Blackboard[</w:t>
-      </w:r>
-      <w:proofErr w:type="gramEnd"/>
+      <w:pPr>
+        <w:jc w:val="both"/>
+      </w:pPr>
+      <w:r>
+        <w:t>After digesting the feedback from the UOR Blackboard</w:t>
+      </w:r>
+      <w:r>
+        <w:t xml:space="preserve"> </w:t>
+      </w:r>
+      <w:r>
+        <w:t>[</w:t>
+      </w:r>
       <w:r>
         <w:t>9</w:t>
       </w:r>
       <w:r>
-        <w:t>] it is clear that much more thought could have been given to the implications of the concepts raised in the report and presentation and how they relate to modern day systems and scenarios</w:t>
+        <w:t xml:space="preserve">] it is clear that much more thought could have been given to the implications of the concepts raised in the report and presentation and how they </w:t>
+      </w:r>
+      <w:r>
+        <w:t>relate to modern day systems or</w:t>
+      </w:r>
+      <w:r>
+        <w:t xml:space="preserve"> scenarios</w:t>
       </w:r>
       <w:r>
         <w:t>.</w:t>
       </w:r>
     </w:p>
     <w:p>
-      <w:r>
-        <w:t xml:space="preserve">Also in the presentation feedback emailed by module supervisor Pat </w:t>
+      <w:pPr>
+        <w:jc w:val="both"/>
+      </w:pPr>
+      <w:r>
+        <w:t xml:space="preserve">Also in the presentation feedback emailed by </w:t>
+      </w:r>
+      <w:r>
+        <w:t xml:space="preserve">module supervisor Pat </w:t>
       </w:r>
       <w:proofErr w:type="spellStart"/>
       <w:r>
@@ -905,30 +999,78 @@
       </w:r>
       <w:proofErr w:type="spellEnd"/>
       <w:r>
-        <w:t xml:space="preserve"> where some interesting</w:t>
+        <w:t xml:space="preserve"> wh</w:t>
+      </w:r>
+      <w:r>
+        <w:t>ere some interesting</w:t>
       </w:r>
       <w:r>
         <w:t xml:space="preserve"> questions that we failed to deduce ourselves</w:t>
       </w:r>
       <w:r>
-        <w:t xml:space="preserve"> such as rights for the disembodied.</w:t>
-      </w:r>
-    </w:p>
-    <w:p>
-      <w:r>
-        <w:t xml:space="preserve">One of the main points outlined in the feedback was the transition from topic to topic with in the report. This disjoint document suffered the worst at the conclusion as it did not support and conclude </w:t>
-      </w:r>
-      <w:r>
-        <w:t>the other sections of the document</w:t>
+        <w:t xml:space="preserve"> such as </w:t>
+      </w:r>
+      <w:r>
+        <w:t xml:space="preserve">links to </w:t>
+      </w:r>
+      <w:r>
+        <w:t>rights for the disembodied.</w:t>
+      </w:r>
+    </w:p>
+    <w:p>
+      <w:pPr>
+        <w:jc w:val="both"/>
+      </w:pPr>
+      <w:r>
+        <w:t>One of the main points outlined in the feedback was the tran</w:t>
+      </w:r>
+      <w:r>
+        <w:t>sition from topic to topic with</w:t>
+      </w:r>
+      <w:r>
+        <w:t xml:space="preserve">in the report. This document suffered the worst at the conclusion as it did not support and conclude </w:t>
+      </w:r>
+      <w:r>
+        <w:t>the</w:t>
+      </w:r>
+      <w:r>
+        <w:t xml:space="preserve"> document</w:t>
+      </w:r>
+      <w:r>
+        <w:t xml:space="preserve"> as a whole</w:t>
       </w:r>
       <w:r>
         <w:t>.</w:t>
       </w:r>
       <w:r>
-        <w:t xml:space="preserve"> I believe this was a result of the disjoint operation of team work near the end</w:t>
-      </w:r>
-      <w:r>
-        <w:t xml:space="preserve"> of the project which meant that the conclusion and final read through and review did not get as much time as it needed.</w:t>
+        <w:t xml:space="preserve"> I believe this was a result of </w:t>
+      </w:r>
+      <w:r>
+        <w:t>a</w:t>
+      </w:r>
+      <w:r>
+        <w:t xml:space="preserve"> disjoint operation of team work</w:t>
+      </w:r>
+      <w:r>
+        <w:t xml:space="preserve"> and communication</w:t>
+      </w:r>
+      <w:r>
+        <w:t xml:space="preserve"> near the end</w:t>
+      </w:r>
+      <w:r>
+        <w:t xml:space="preserve"> of the project which meant that the conclusion and final </w:t>
+      </w:r>
+      <w:r>
+        <w:t>review of the document</w:t>
+      </w:r>
+      <w:r>
+        <w:t xml:space="preserve"> </w:t>
+      </w:r>
+      <w:r>
+        <w:t>did not get the time that</w:t>
+      </w:r>
+      <w:r>
+        <w:t xml:space="preserve"> it needed.</w:t>
       </w:r>
       <w:r>
         <w:t xml:space="preserve"> </w:t>
@@ -945,6 +1087,9 @@
     </w:p>
     <w:p/>
     <w:p>
+      <w:pPr>
+        <w:jc w:val="both"/>
+      </w:pPr>
       <w:r>
         <w:t xml:space="preserve">Some points </w:t>
       </w:r>
@@ -952,13 +1097,25 @@
         <w:t xml:space="preserve">expressed in the document </w:t>
       </w:r>
       <w:r>
-        <w:t>where skewed misleading and disconcerting.  A better appro</w:t>
-      </w:r>
-      <w:r>
-        <w:t>ach to methodically illustrati</w:t>
-      </w:r>
-      <w:r>
-        <w:t>ng</w:t>
+        <w:t>where skewe</w:t>
+      </w:r>
+      <w:r>
+        <w:t>d misleading and disconcerting.</w:t>
+      </w:r>
+      <w:r>
+        <w:t xml:space="preserve"> A better </w:t>
+      </w:r>
+      <w:r>
+        <w:t>effort</w:t>
+      </w:r>
+      <w:r>
+        <w:t xml:space="preserve"> </w:t>
+      </w:r>
+      <w:r>
+        <w:t xml:space="preserve">needs to be made </w:t>
+      </w:r>
+      <w:r>
+        <w:t>to methodically illustrate</w:t>
       </w:r>
       <w:r>
         <w:t xml:space="preserve"> a point</w:t>
@@ -976,7 +1133,10 @@
         <w:t xml:space="preserve"> </w:t>
       </w:r>
       <w:r>
-        <w:t xml:space="preserve">needs to be </w:t>
+        <w:t>needs to be</w:t>
+      </w:r>
+      <w:r>
+        <w:t xml:space="preserve"> </w:t>
       </w:r>
       <w:r>
         <w:t>made</w:t>
@@ -985,68 +1145,137 @@
         <w:t xml:space="preserve"> clear</w:t>
       </w:r>
       <w:r>
+        <w:t>.</w:t>
+      </w:r>
+      <w:r>
+        <w:t xml:space="preserve"> </w:t>
+      </w:r>
+    </w:p>
+    <w:p>
+      <w:pPr>
+        <w:jc w:val="both"/>
+      </w:pPr>
+      <w:r>
+        <w:t>In the last few weeks of the project time management became the biggest challenge.</w:t>
+      </w:r>
+      <w:r>
+        <w:t xml:space="preserve"> The sudden absence of one of the team members in the last week </w:t>
+      </w:r>
+      <w:r>
+        <w:t>resulted in</w:t>
+      </w:r>
+      <w:r>
+        <w:t xml:space="preserve"> the</w:t>
+      </w:r>
+      <w:r>
+        <w:t xml:space="preserve"> rest of the team</w:t>
+      </w:r>
+      <w:r>
+        <w:t xml:space="preserve"> </w:t>
+      </w:r>
+      <w:r>
+        <w:t>having to take on the work</w:t>
+      </w:r>
+      <w:r>
+        <w:t xml:space="preserve"> and stress</w:t>
+      </w:r>
+      <w:r>
+        <w:t>.</w:t>
+      </w:r>
+      <w:r>
+        <w:t xml:space="preserve"> As a result of these challenges</w:t>
+      </w:r>
+      <w:r>
+        <w:t xml:space="preserve"> the final report did not </w:t>
+      </w:r>
+      <w:r>
+        <w:lastRenderedPageBreak/>
+        <w:t>get reviewed properly and the transitions between the sections of the report where far fr</w:t>
+      </w:r>
+      <w:r>
+        <w:t>om smooth. Most importantly the</w:t>
+      </w:r>
+      <w:r>
+        <w:t xml:space="preserve"> </w:t>
+      </w:r>
+      <w:r>
+        <w:t>conclusion</w:t>
+      </w:r>
+      <w:r>
+        <w:t xml:space="preserve"> failed to</w:t>
+      </w:r>
+      <w:r>
+        <w:t xml:space="preserve"> support and</w:t>
+      </w:r>
+      <w:r>
+        <w:t xml:space="preserve"> relate to the concepts raised throughout the </w:t>
+      </w:r>
+      <w:r>
+        <w:t xml:space="preserve">other sections of </w:t>
+      </w:r>
+      <w:proofErr w:type="spellStart"/>
+      <w:r>
+        <w:t>the</w:t>
+      </w:r>
+      <w:r>
+        <w:t>report</w:t>
+      </w:r>
+      <w:proofErr w:type="spellEnd"/>
+      <w:r>
+        <w:t>.</w:t>
+      </w:r>
+      <w:r>
+        <w:t xml:space="preserve"> The final report could </w:t>
+      </w:r>
+      <w:r>
+        <w:t>have achieved a</w:t>
+      </w:r>
+      <w:r>
+        <w:t xml:space="preserve"> higher grade and the justice it deserved if the team </w:t>
+      </w:r>
+      <w:r>
+        <w:t>had</w:t>
+      </w:r>
+      <w:r>
+        <w:t xml:space="preserve"> managed its time better near</w:t>
+      </w:r>
+      <w:r>
         <w:t>er</w:t>
       </w:r>
       <w:r>
+        <w:t xml:space="preserve"> the end and</w:t>
+      </w:r>
+      <w:r>
+        <w:t xml:space="preserve"> a couple of the team members applied a little more drive</w:t>
+      </w:r>
+      <w:r>
+        <w:t xml:space="preserve"> and cooperation</w:t>
+      </w:r>
+      <w:r>
         <w:t>.</w:t>
       </w:r>
-      <w:r>
-        <w:t xml:space="preserve"> </w:t>
-      </w:r>
-    </w:p>
-    <w:p>
-      <w:r>
-        <w:t>In the last few weeks of the project time management became the biggest challenge.</w:t>
-      </w:r>
-      <w:r>
-        <w:t xml:space="preserve"> The sudden absence of one of the team members in the last week caused the rest of the team to </w:t>
-      </w:r>
-      <w:r>
-        <w:t xml:space="preserve">have to </w:t>
-      </w:r>
-      <w:r>
-        <w:t>pick up the work.</w:t>
-      </w:r>
-      <w:r>
-        <w:t xml:space="preserve"> As a result of these challenges</w:t>
-      </w:r>
-      <w:r>
-        <w:t xml:space="preserve"> the final report did not get reviewed </w:t>
-      </w:r>
-      <w:r>
-        <w:lastRenderedPageBreak/>
-        <w:t xml:space="preserve">properly and the transitions between the sections of the report where far from smooth. Most importantly this rushed time factor affected the conclusion </w:t>
-      </w:r>
-      <w:r>
-        <w:t>which failed to</w:t>
-      </w:r>
-      <w:r>
-        <w:t xml:space="preserve"> relate to the concepts raised throughout the report.</w:t>
-      </w:r>
-      <w:r>
-        <w:t xml:space="preserve"> The final report could </w:t>
-      </w:r>
-      <w:proofErr w:type="gramStart"/>
-      <w:r>
-        <w:t>of</w:t>
-      </w:r>
-      <w:proofErr w:type="gramEnd"/>
-      <w:r>
-        <w:t xml:space="preserve"> achieved I higher grade and the justice it deserved if the team could of managed its time better near the end and</w:t>
-      </w:r>
-      <w:r>
-        <w:t xml:space="preserve"> a couple of the team members applied a little more drive</w:t>
-      </w:r>
-      <w:r>
-        <w:t>.</w:t>
-      </w:r>
-    </w:p>
-    <w:p>
-      <w:r>
-        <w:t xml:space="preserve">Working with two team members </w:t>
-      </w:r>
-      <w:r>
-        <w:t xml:space="preserve">that commute </w:t>
+    </w:p>
+    <w:p>
+      <w:pPr>
+        <w:jc w:val="both"/>
+      </w:pPr>
+      <w:r>
+        <w:t>Two</w:t>
+      </w:r>
+      <w:r>
+        <w:t xml:space="preserve"> team members </w:t>
+      </w:r>
+      <w:r>
+        <w:t xml:space="preserve">that </w:t>
+      </w:r>
+      <w:r>
+        <w:t xml:space="preserve">had to </w:t>
+      </w:r>
+      <w:r>
+        <w:t xml:space="preserve">commute </w:t>
+      </w:r>
+      <w:r>
+        <w:t xml:space="preserve">to </w:t>
       </w:r>
       <w:r>
         <w:t xml:space="preserve">the </w:t>
@@ -1055,13 +1284,28 @@
         <w:t>University</w:t>
       </w:r>
       <w:r>
-        <w:t xml:space="preserve"> limited time on campus to meet with the team. Personally this provided the opportunity to develop my electronic communications and management skills further with the continuous challenge of contacting and assembling the team.</w:t>
-      </w:r>
-      <w:r>
-        <w:t xml:space="preserve"> </w:t>
-      </w:r>
-    </w:p>
-    <w:p>
+        <w:t xml:space="preserve"> limited</w:t>
+      </w:r>
+      <w:r>
+        <w:t xml:space="preserve"> the amount of</w:t>
+      </w:r>
+      <w:r>
+        <w:t xml:space="preserve"> time </w:t>
+      </w:r>
+      <w:r>
+        <w:t>that the team could meet</w:t>
+      </w:r>
+      <w:r>
+        <w:t>. Personally this provided the opportunity to develop my electronic communications and management skills further with the continuous challenge of contacting and assembling the team.</w:t>
+      </w:r>
+      <w:r>
+        <w:t xml:space="preserve"> </w:t>
+      </w:r>
+    </w:p>
+    <w:p>
+      <w:pPr>
+        <w:jc w:val="both"/>
+      </w:pPr>
       <w:r>
         <w:t xml:space="preserve">From this module </w:t>
       </w:r>
@@ -1292,10 +1536,7 @@
     </w:p>
     <w:p>
       <w:r>
-        <w:t>[6</w:t>
-      </w:r>
-      <w:r>
-        <w:t>] U</w:t>
+        <w:t>[6] U</w:t>
       </w:r>
       <w:r>
         <w:t>niversity of Reading.2015.</w:t>

</xml_diff>